<commit_message>
Revisions of implementation materials
</commit_message>
<xml_diff>
--- a/SuMSO/materials for implementation/SuMSO Imports.docx
+++ b/SuMSO/materials for implementation/SuMSO Imports.docx
@@ -17,6 +17,7 @@
           <w:lang w:val="en-US"/>
         </w:rPr>
       </w:pPr>
+      <w:proofErr w:type="spellStart"/>
       <w:r>
         <w:rPr>
           <w:rFonts w:ascii="Calibri" w:hAnsi="Calibri" w:cs="Calibri"/>
@@ -28,7 +29,21 @@
           <w:szCs w:val="28"/>
           <w:lang w:val="en-US"/>
         </w:rPr>
-        <w:t>SuMSO Imports</w:t>
+        <w:t>SuMSO</w:t>
+      </w:r>
+      <w:proofErr w:type="spellEnd"/>
+      <w:r>
+        <w:rPr>
+          <w:rFonts w:ascii="Calibri" w:hAnsi="Calibri" w:cs="Calibri"/>
+          <w:b/>
+          <w:bCs/>
+          <w:i w:val="0"/>
+          <w:iCs w:val="0"/>
+          <w:sz w:val="28"/>
+          <w:szCs w:val="28"/>
+          <w:lang w:val="en-US"/>
+        </w:rPr>
+        <w:t xml:space="preserve"> Imports</w:t>
       </w:r>
     </w:p>
     <w:p>
@@ -48,6 +63,7 @@
           <w:rFonts w:ascii="Calibri" w:hAnsi="Calibri" w:cs="Calibri"/>
           <w:i w:val="0"/>
           <w:iCs w:val="0"/>
+          <w:color w:val="auto"/>
           <w:sz w:val="22"/>
           <w:szCs w:val="22"/>
           <w:lang w:val="en-US"/>
@@ -58,17 +74,57 @@
           <w:rFonts w:ascii="Calibri" w:hAnsi="Calibri" w:cs="Calibri"/>
           <w:i w:val="0"/>
           <w:iCs w:val="0"/>
+          <w:color w:val="auto"/>
           <w:sz w:val="22"/>
           <w:szCs w:val="22"/>
           <w:lang w:val="en-US"/>
         </w:rPr>
-        <w:t>Table 1 provides a list of the ontologies from which SuMSO ontological module reuse</w:t>
+        <w:t xml:space="preserve">Table 1 provides a list of the ontologies from which </w:t>
       </w:r>
       <w:r>
         <w:rPr>
           <w:rFonts w:ascii="Calibri" w:hAnsi="Calibri" w:cs="Calibri"/>
           <w:i w:val="0"/>
           <w:iCs w:val="0"/>
+          <w:color w:val="auto"/>
+          <w:sz w:val="22"/>
+          <w:szCs w:val="22"/>
+          <w:lang w:val="en-US"/>
+        </w:rPr>
+        <w:t xml:space="preserve">the </w:t>
+      </w:r>
+      <w:proofErr w:type="spellStart"/>
+      <w:r>
+        <w:rPr>
+          <w:rFonts w:ascii="Calibri" w:hAnsi="Calibri" w:cs="Calibri"/>
+          <w:i w:val="0"/>
+          <w:iCs w:val="0"/>
+          <w:color w:val="auto"/>
+          <w:sz w:val="22"/>
+          <w:szCs w:val="22"/>
+          <w:lang w:val="en-US"/>
+        </w:rPr>
+        <w:t>SuMSO</w:t>
+      </w:r>
+      <w:proofErr w:type="spellEnd"/>
+      <w:r>
+        <w:rPr>
+          <w:rFonts w:ascii="Calibri" w:hAnsi="Calibri" w:cs="Calibri"/>
+          <w:i w:val="0"/>
+          <w:iCs w:val="0"/>
+          <w:color w:val="auto"/>
+          <w:sz w:val="22"/>
+          <w:szCs w:val="22"/>
+          <w:lang w:val="en-US"/>
+        </w:rPr>
+        <w:t xml:space="preserve"> ontological module reuse</w:t>
+      </w:r>
+      <w:r>
+        <w:rPr>
+          <w:rFonts w:ascii="Calibri" w:hAnsi="Calibri" w:cs="Calibri"/>
+          <w:i w:val="0"/>
+          <w:iCs w:val="0"/>
+          <w:color w:val="auto"/>
           <w:sz w:val="22"/>
           <w:szCs w:val="22"/>
           <w:lang w:val="en-US"/>
@@ -80,6 +136,7 @@
           <w:rFonts w:ascii="Calibri" w:hAnsi="Calibri" w:cs="Calibri"/>
           <w:i w:val="0"/>
           <w:iCs w:val="0"/>
+          <w:color w:val="auto"/>
           <w:sz w:val="22"/>
           <w:szCs w:val="22"/>
           <w:lang w:val="en-US"/>
@@ -91,17 +148,67 @@
           <w:rFonts w:ascii="Calibri" w:hAnsi="Calibri" w:cs="Calibri"/>
           <w:i w:val="0"/>
           <w:iCs w:val="0"/>
+          <w:color w:val="auto"/>
           <w:sz w:val="22"/>
           <w:szCs w:val="22"/>
           <w:lang w:val="en-US"/>
         </w:rPr>
-        <w:t xml:space="preserve"> (2024-11-13)</w:t>
+        <w:t xml:space="preserve"> (2024-1</w:t>
       </w:r>
       <w:r>
         <w:rPr>
           <w:rFonts w:ascii="Calibri" w:hAnsi="Calibri" w:cs="Calibri"/>
           <w:i w:val="0"/>
           <w:iCs w:val="0"/>
+          <w:color w:val="auto"/>
+          <w:sz w:val="22"/>
+          <w:szCs w:val="22"/>
+          <w:lang w:val="en-US"/>
+        </w:rPr>
+        <w:t>2</w:t>
+      </w:r>
+      <w:r>
+        <w:rPr>
+          <w:rFonts w:ascii="Calibri" w:hAnsi="Calibri" w:cs="Calibri"/>
+          <w:i w:val="0"/>
+          <w:iCs w:val="0"/>
+          <w:color w:val="auto"/>
+          <w:sz w:val="22"/>
+          <w:szCs w:val="22"/>
+          <w:lang w:val="en-US"/>
+        </w:rPr>
+        <w:t>-</w:t>
+      </w:r>
+      <w:r>
+        <w:rPr>
+          <w:rFonts w:ascii="Calibri" w:hAnsi="Calibri" w:cs="Calibri"/>
+          <w:i w:val="0"/>
+          <w:iCs w:val="0"/>
+          <w:color w:val="auto"/>
+          <w:sz w:val="22"/>
+          <w:szCs w:val="22"/>
+          <w:lang w:val="en-US"/>
+        </w:rPr>
+        <w:t>05</w:t>
+      </w:r>
+      <w:r>
+        <w:rPr>
+          <w:rFonts w:ascii="Calibri" w:hAnsi="Calibri" w:cs="Calibri"/>
+          <w:i w:val="0"/>
+          <w:iCs w:val="0"/>
+          <w:color w:val="auto"/>
+          <w:sz w:val="22"/>
+          <w:szCs w:val="22"/>
+          <w:lang w:val="en-US"/>
+        </w:rPr>
+        <w:t>)</w:t>
+      </w:r>
+      <w:r>
+        <w:rPr>
+          <w:rFonts w:ascii="Calibri" w:hAnsi="Calibri" w:cs="Calibri"/>
+          <w:i w:val="0"/>
+          <w:iCs w:val="0"/>
+          <w:color w:val="auto"/>
           <w:sz w:val="22"/>
           <w:szCs w:val="22"/>
           <w:lang w:val="en-US"/>
@@ -113,22 +220,38 @@
           <w:rFonts w:ascii="Calibri" w:hAnsi="Calibri" w:cs="Calibri"/>
           <w:i w:val="0"/>
           <w:iCs w:val="0"/>
+          <w:color w:val="auto"/>
           <w:sz w:val="22"/>
           <w:szCs w:val="22"/>
           <w:lang w:val="en-US"/>
         </w:rPr>
-        <w:t>SuMSO ontological module</w:t>
+        <w:t xml:space="preserve">the </w:t>
       </w:r>
+      <w:proofErr w:type="spellStart"/>
       <w:r>
         <w:rPr>
           <w:rFonts w:ascii="Calibri" w:hAnsi="Calibri" w:cs="Calibri"/>
           <w:i w:val="0"/>
           <w:iCs w:val="0"/>
+          <w:color w:val="auto"/>
           <w:sz w:val="22"/>
           <w:szCs w:val="22"/>
           <w:lang w:val="en-US"/>
         </w:rPr>
-        <w:t>.</w:t>
+        <w:t>SuMSO</w:t>
+      </w:r>
+      <w:proofErr w:type="spellEnd"/>
+      <w:r>
+        <w:rPr>
+          <w:rFonts w:ascii="Calibri" w:hAnsi="Calibri" w:cs="Calibri"/>
+          <w:i w:val="0"/>
+          <w:iCs w:val="0"/>
+          <w:color w:val="auto"/>
+          <w:sz w:val="22"/>
+          <w:szCs w:val="22"/>
+          <w:lang w:val="en-US"/>
+        </w:rPr>
+        <w:t xml:space="preserve"> ontological module.</w:t>
       </w:r>
     </w:p>
     <w:p>
@@ -136,57 +259,35 @@
         <w:pStyle w:val="Caption"/>
         <w:rPr>
           <w:rFonts w:ascii="Calibri" w:hAnsi="Calibri" w:cs="Calibri"/>
+          <w:color w:val="auto"/>
           <w:lang w:val="en-US"/>
         </w:rPr>
       </w:pPr>
       <w:r>
         <w:rPr>
           <w:rFonts w:ascii="Calibri" w:hAnsi="Calibri" w:cs="Calibri"/>
+          <w:color w:val="auto"/>
           <w:lang w:val="en-US"/>
         </w:rPr>
-        <w:t xml:space="preserve">Table </w:t>
+        <w:t xml:space="preserve">Table 1. The ontologies reused to construct the </w:t>
       </w:r>
+      <w:proofErr w:type="spellStart"/>
       <w:r>
         <w:rPr>
           <w:rFonts w:ascii="Calibri" w:hAnsi="Calibri" w:cs="Calibri"/>
+          <w:color w:val="auto"/>
           <w:lang w:val="en-US"/>
         </w:rPr>
-        <w:t>1</w:t>
+        <w:t>SuMSO</w:t>
       </w:r>
+      <w:proofErr w:type="spellEnd"/>
       <w:r>
         <w:rPr>
           <w:rFonts w:ascii="Calibri" w:hAnsi="Calibri" w:cs="Calibri"/>
+          <w:color w:val="auto"/>
           <w:lang w:val="en-US"/>
         </w:rPr>
-        <w:t xml:space="preserve">. </w:t>
-      </w:r>
-      <w:r>
-        <w:rPr>
-          <w:rFonts w:ascii="Calibri" w:hAnsi="Calibri" w:cs="Calibri"/>
-          <w:lang w:val="en-US"/>
-        </w:rPr>
-        <w:t>The ontologies</w:t>
-      </w:r>
-      <w:r>
-        <w:rPr>
-          <w:rFonts w:ascii="Calibri" w:hAnsi="Calibri" w:cs="Calibri"/>
-          <w:lang w:val="en-US"/>
-        </w:rPr>
-        <w:t xml:space="preserve"> </w:t>
-      </w:r>
-      <w:r>
-        <w:rPr>
-          <w:rFonts w:ascii="Calibri" w:hAnsi="Calibri" w:cs="Calibri"/>
-          <w:lang w:val="en-US"/>
-        </w:rPr>
-        <w:t>reused</w:t>
-      </w:r>
-      <w:r>
-        <w:rPr>
-          <w:rFonts w:ascii="Calibri" w:hAnsi="Calibri" w:cs="Calibri"/>
-          <w:lang w:val="en-US"/>
-        </w:rPr>
-        <w:t xml:space="preserve"> to construct the SuMSO ontological module.</w:t>
+        <w:t xml:space="preserve"> ontological module.</w:t>
       </w:r>
     </w:p>
     <w:tbl>
@@ -324,14 +425,34 @@
                 <w:szCs w:val="20"/>
               </w:rPr>
             </w:pPr>
-            <w:r>
-              <w:rPr>
-                <w:rFonts w:ascii="Calibri" w:hAnsi="Calibri" w:cs="Calibri"/>
-                <w:sz w:val="20"/>
-                <w:szCs w:val="20"/>
-              </w:rPr>
-              <w:t>Agronomy Ontology</w:t>
-            </w:r>
+            <w:proofErr w:type="spellStart"/>
+            <w:r>
+              <w:rPr>
+                <w:rFonts w:ascii="Calibri" w:hAnsi="Calibri" w:cs="Calibri"/>
+                <w:sz w:val="20"/>
+                <w:szCs w:val="20"/>
+              </w:rPr>
+              <w:t>Agronomy</w:t>
+            </w:r>
+            <w:proofErr w:type="spellEnd"/>
+            <w:r>
+              <w:rPr>
+                <w:rFonts w:ascii="Calibri" w:hAnsi="Calibri" w:cs="Calibri"/>
+                <w:sz w:val="20"/>
+                <w:szCs w:val="20"/>
+              </w:rPr>
+              <w:t xml:space="preserve"> </w:t>
+            </w:r>
+            <w:proofErr w:type="spellStart"/>
+            <w:r>
+              <w:rPr>
+                <w:rFonts w:ascii="Calibri" w:hAnsi="Calibri" w:cs="Calibri"/>
+                <w:sz w:val="20"/>
+                <w:szCs w:val="20"/>
+              </w:rPr>
+              <w:t>Ontology</w:t>
+            </w:r>
+            <w:proofErr w:type="spellEnd"/>
           </w:p>
         </w:tc>
         <w:tc>
@@ -348,6 +469,7 @@
                 <w:szCs w:val="20"/>
               </w:rPr>
             </w:pPr>
+            <w:proofErr w:type="spellStart"/>
             <w:r>
               <w:rPr>
                 <w:rFonts w:ascii="Calibri" w:hAnsi="Calibri" w:cs="Calibri"/>
@@ -356,6 +478,7 @@
               </w:rPr>
               <w:t>AgrO</w:t>
             </w:r>
+            <w:proofErr w:type="spellEnd"/>
           </w:p>
         </w:tc>
         <w:tc>
@@ -442,8 +565,18 @@
                 <w:sz w:val="20"/>
                 <w:szCs w:val="20"/>
               </w:rPr>
-              <w:t>Common Core Ontologies</w:t>
-            </w:r>
+              <w:t xml:space="preserve">Common Core </w:t>
+            </w:r>
+            <w:proofErr w:type="spellStart"/>
+            <w:r>
+              <w:rPr>
+                <w:rFonts w:ascii="Calibri" w:hAnsi="Calibri" w:cs="Calibri"/>
+                <w:sz w:val="20"/>
+                <w:szCs w:val="20"/>
+              </w:rPr>
+              <w:t>Ontologies</w:t>
+            </w:r>
+            <w:proofErr w:type="spellEnd"/>
           </w:p>
         </w:tc>
         <w:tc>
@@ -791,14 +924,25 @@
                 <w:szCs w:val="20"/>
               </w:rPr>
             </w:pPr>
-            <w:r>
-              <w:rPr>
-                <w:rFonts w:ascii="Calibri" w:hAnsi="Calibri" w:cs="Calibri"/>
-                <w:sz w:val="20"/>
-                <w:szCs w:val="20"/>
-                <w:lang w:val="en-US"/>
-              </w:rPr>
-              <w:t>BioAssay Ontology</w:t>
+            <w:proofErr w:type="spellStart"/>
+            <w:r>
+              <w:rPr>
+                <w:rFonts w:ascii="Calibri" w:hAnsi="Calibri" w:cs="Calibri"/>
+                <w:sz w:val="20"/>
+                <w:szCs w:val="20"/>
+                <w:lang w:val="en-US"/>
+              </w:rPr>
+              <w:t>BioAssay</w:t>
+            </w:r>
+            <w:proofErr w:type="spellEnd"/>
+            <w:r>
+              <w:rPr>
+                <w:rFonts w:ascii="Calibri" w:hAnsi="Calibri" w:cs="Calibri"/>
+                <w:sz w:val="20"/>
+                <w:szCs w:val="20"/>
+                <w:lang w:val="en-US"/>
+              </w:rPr>
+              <w:t xml:space="preserve"> Ontology</w:t>
             </w:r>
           </w:p>
         </w:tc>
@@ -912,14 +1056,34 @@
                 <w:szCs w:val="20"/>
               </w:rPr>
             </w:pPr>
-            <w:r>
-              <w:rPr>
-                <w:rFonts w:ascii="Calibri" w:hAnsi="Calibri" w:cs="Calibri"/>
-                <w:sz w:val="20"/>
-                <w:szCs w:val="20"/>
-              </w:rPr>
-              <w:t>Environmental Ontology</w:t>
-            </w:r>
+            <w:proofErr w:type="spellStart"/>
+            <w:r>
+              <w:rPr>
+                <w:rFonts w:ascii="Calibri" w:hAnsi="Calibri" w:cs="Calibri"/>
+                <w:sz w:val="20"/>
+                <w:szCs w:val="20"/>
+              </w:rPr>
+              <w:t>Environmental</w:t>
+            </w:r>
+            <w:proofErr w:type="spellEnd"/>
+            <w:r>
+              <w:rPr>
+                <w:rFonts w:ascii="Calibri" w:hAnsi="Calibri" w:cs="Calibri"/>
+                <w:sz w:val="20"/>
+                <w:szCs w:val="20"/>
+              </w:rPr>
+              <w:t xml:space="preserve"> </w:t>
+            </w:r>
+            <w:proofErr w:type="spellStart"/>
+            <w:r>
+              <w:rPr>
+                <w:rFonts w:ascii="Calibri" w:hAnsi="Calibri" w:cs="Calibri"/>
+                <w:sz w:val="20"/>
+                <w:szCs w:val="20"/>
+              </w:rPr>
+              <w:t>Ontology</w:t>
+            </w:r>
+            <w:proofErr w:type="spellEnd"/>
           </w:p>
         </w:tc>
         <w:tc>
@@ -936,6 +1100,7 @@
                 <w:szCs w:val="20"/>
               </w:rPr>
             </w:pPr>
+            <w:proofErr w:type="spellStart"/>
             <w:r>
               <w:rPr>
                 <w:rFonts w:ascii="Calibri" w:hAnsi="Calibri" w:cs="Calibri"/>
@@ -944,6 +1109,7 @@
               </w:rPr>
               <w:t>EnvO</w:t>
             </w:r>
+            <w:proofErr w:type="spellEnd"/>
           </w:p>
         </w:tc>
         <w:tc>
@@ -1024,14 +1190,52 @@
                 <w:szCs w:val="20"/>
               </w:rPr>
             </w:pPr>
-            <w:r>
-              <w:rPr>
-                <w:rFonts w:ascii="Calibri" w:hAnsi="Calibri" w:cs="Calibri"/>
-                <w:sz w:val="20"/>
-                <w:szCs w:val="20"/>
-              </w:rPr>
-              <w:t>Experimental Factor Ontology</w:t>
-            </w:r>
+            <w:proofErr w:type="spellStart"/>
+            <w:r>
+              <w:rPr>
+                <w:rFonts w:ascii="Calibri" w:hAnsi="Calibri" w:cs="Calibri"/>
+                <w:sz w:val="20"/>
+                <w:szCs w:val="20"/>
+              </w:rPr>
+              <w:t>Experimental</w:t>
+            </w:r>
+            <w:proofErr w:type="spellEnd"/>
+            <w:r>
+              <w:rPr>
+                <w:rFonts w:ascii="Calibri" w:hAnsi="Calibri" w:cs="Calibri"/>
+                <w:sz w:val="20"/>
+                <w:szCs w:val="20"/>
+              </w:rPr>
+              <w:t xml:space="preserve"> </w:t>
+            </w:r>
+            <w:proofErr w:type="spellStart"/>
+            <w:r>
+              <w:rPr>
+                <w:rFonts w:ascii="Calibri" w:hAnsi="Calibri" w:cs="Calibri"/>
+                <w:sz w:val="20"/>
+                <w:szCs w:val="20"/>
+              </w:rPr>
+              <w:t>Factor</w:t>
+            </w:r>
+            <w:proofErr w:type="spellEnd"/>
+            <w:r>
+              <w:rPr>
+                <w:rFonts w:ascii="Calibri" w:hAnsi="Calibri" w:cs="Calibri"/>
+                <w:sz w:val="20"/>
+                <w:szCs w:val="20"/>
+              </w:rPr>
+              <w:t xml:space="preserve"> </w:t>
+            </w:r>
+            <w:proofErr w:type="spellStart"/>
+            <w:r>
+              <w:rPr>
+                <w:rFonts w:ascii="Calibri" w:hAnsi="Calibri" w:cs="Calibri"/>
+                <w:sz w:val="20"/>
+                <w:szCs w:val="20"/>
+              </w:rPr>
+              <w:t>Ontology</w:t>
+            </w:r>
+            <w:proofErr w:type="spellEnd"/>
           </w:p>
         </w:tc>
         <w:tc>
@@ -1142,8 +1346,18 @@
                 <w:sz w:val="20"/>
                 <w:szCs w:val="20"/>
               </w:rPr>
-              <w:t>Food Ontology</w:t>
-            </w:r>
+              <w:t xml:space="preserve">Food </w:t>
+            </w:r>
+            <w:proofErr w:type="spellStart"/>
+            <w:r>
+              <w:rPr>
+                <w:rFonts w:ascii="Calibri" w:hAnsi="Calibri" w:cs="Calibri"/>
+                <w:sz w:val="20"/>
+                <w:szCs w:val="20"/>
+              </w:rPr>
+              <w:t>Ontology</w:t>
+            </w:r>
+            <w:proofErr w:type="spellEnd"/>
           </w:p>
         </w:tc>
         <w:tc>
@@ -1160,6 +1374,7 @@
                 <w:szCs w:val="20"/>
               </w:rPr>
             </w:pPr>
+            <w:proofErr w:type="spellStart"/>
             <w:r>
               <w:rPr>
                 <w:rFonts w:ascii="Calibri" w:hAnsi="Calibri" w:cs="Calibri"/>
@@ -1168,6 +1383,7 @@
               </w:rPr>
               <w:t>FoodOn</w:t>
             </w:r>
+            <w:proofErr w:type="spellEnd"/>
           </w:p>
         </w:tc>
         <w:tc>
@@ -1297,7 +1513,7 @@
                 <w:szCs w:val="20"/>
               </w:rPr>
             </w:pPr>
-            <w:hyperlink r:id="rId14" w:history="1">
+            <w:hyperlink r:id="rId14" w:anchor="%2Fhome" w:history="1">
               <w:r>
                 <w:rPr>
                   <w:rStyle w:val="Hyperlink"/>
@@ -1383,8 +1599,36 @@
                 <w:sz w:val="20"/>
                 <w:szCs w:val="20"/>
               </w:rPr>
-              <w:t>Industry Foundry Ontology</w:t>
-            </w:r>
+              <w:t xml:space="preserve">Industry </w:t>
+            </w:r>
+            <w:proofErr w:type="spellStart"/>
+            <w:r>
+              <w:rPr>
+                <w:rFonts w:ascii="Calibri" w:hAnsi="Calibri" w:cs="Calibri"/>
+                <w:sz w:val="20"/>
+                <w:szCs w:val="20"/>
+              </w:rPr>
+              <w:t>Foundry</w:t>
+            </w:r>
+            <w:proofErr w:type="spellEnd"/>
+            <w:r>
+              <w:rPr>
+                <w:rFonts w:ascii="Calibri" w:hAnsi="Calibri" w:cs="Calibri"/>
+                <w:sz w:val="20"/>
+                <w:szCs w:val="20"/>
+              </w:rPr>
+              <w:t xml:space="preserve"> </w:t>
+            </w:r>
+            <w:proofErr w:type="spellStart"/>
+            <w:r>
+              <w:rPr>
+                <w:rFonts w:ascii="Calibri" w:hAnsi="Calibri" w:cs="Calibri"/>
+                <w:sz w:val="20"/>
+                <w:szCs w:val="20"/>
+              </w:rPr>
+              <w:t>Ontology</w:t>
+            </w:r>
+            <w:proofErr w:type="spellEnd"/>
           </w:p>
         </w:tc>
         <w:tc>
@@ -1610,14 +1854,34 @@
                 <w:szCs w:val="20"/>
               </w:rPr>
             </w:pPr>
-            <w:r>
-              <w:rPr>
-                <w:rFonts w:ascii="Calibri" w:hAnsi="Calibri" w:cs="Calibri"/>
-                <w:sz w:val="20"/>
-                <w:szCs w:val="20"/>
-              </w:rPr>
-              <w:t>NCBITaxon Ontology</w:t>
-            </w:r>
+            <w:proofErr w:type="spellStart"/>
+            <w:r>
+              <w:rPr>
+                <w:rFonts w:ascii="Calibri" w:hAnsi="Calibri" w:cs="Calibri"/>
+                <w:sz w:val="20"/>
+                <w:szCs w:val="20"/>
+              </w:rPr>
+              <w:t>NCBITaxon</w:t>
+            </w:r>
+            <w:proofErr w:type="spellEnd"/>
+            <w:r>
+              <w:rPr>
+                <w:rFonts w:ascii="Calibri" w:hAnsi="Calibri" w:cs="Calibri"/>
+                <w:sz w:val="20"/>
+                <w:szCs w:val="20"/>
+              </w:rPr>
+              <w:t xml:space="preserve"> </w:t>
+            </w:r>
+            <w:proofErr w:type="spellStart"/>
+            <w:r>
+              <w:rPr>
+                <w:rFonts w:ascii="Calibri" w:hAnsi="Calibri" w:cs="Calibri"/>
+                <w:sz w:val="20"/>
+                <w:szCs w:val="20"/>
+              </w:rPr>
+              <w:t>Ontology</w:t>
+            </w:r>
+            <w:proofErr w:type="spellEnd"/>
           </w:p>
         </w:tc>
         <w:tc>
@@ -1849,8 +2113,18 @@
                 <w:sz w:val="20"/>
                 <w:szCs w:val="20"/>
               </w:rPr>
-              <w:t>OBO Relation Ontology</w:t>
-            </w:r>
+              <w:t xml:space="preserve">OBO Relation </w:t>
+            </w:r>
+            <w:proofErr w:type="spellStart"/>
+            <w:r>
+              <w:rPr>
+                <w:rFonts w:ascii="Calibri" w:hAnsi="Calibri" w:cs="Calibri"/>
+                <w:sz w:val="20"/>
+                <w:szCs w:val="20"/>
+              </w:rPr>
+              <w:t>Ontology</w:t>
+            </w:r>
+            <w:proofErr w:type="spellEnd"/>
           </w:p>
         </w:tc>
         <w:tc>
@@ -1955,14 +2229,34 @@
                 <w:szCs w:val="20"/>
               </w:rPr>
             </w:pPr>
-            <w:r>
-              <w:rPr>
-                <w:rFonts w:ascii="Calibri" w:hAnsi="Calibri" w:cs="Calibri"/>
-                <w:sz w:val="20"/>
-                <w:szCs w:val="20"/>
-              </w:rPr>
-              <w:t>Occupational Ontology</w:t>
-            </w:r>
+            <w:proofErr w:type="spellStart"/>
+            <w:r>
+              <w:rPr>
+                <w:rFonts w:ascii="Calibri" w:hAnsi="Calibri" w:cs="Calibri"/>
+                <w:sz w:val="20"/>
+                <w:szCs w:val="20"/>
+              </w:rPr>
+              <w:t>Occupational</w:t>
+            </w:r>
+            <w:proofErr w:type="spellEnd"/>
+            <w:r>
+              <w:rPr>
+                <w:rFonts w:ascii="Calibri" w:hAnsi="Calibri" w:cs="Calibri"/>
+                <w:sz w:val="20"/>
+                <w:szCs w:val="20"/>
+              </w:rPr>
+              <w:t xml:space="preserve"> </w:t>
+            </w:r>
+            <w:proofErr w:type="spellStart"/>
+            <w:r>
+              <w:rPr>
+                <w:rFonts w:ascii="Calibri" w:hAnsi="Calibri" w:cs="Calibri"/>
+                <w:sz w:val="20"/>
+                <w:szCs w:val="20"/>
+              </w:rPr>
+              <w:t>Ontology</w:t>
+            </w:r>
+            <w:proofErr w:type="spellEnd"/>
           </w:p>
         </w:tc>
         <w:tc>
@@ -1979,6 +2273,7 @@
                 <w:szCs w:val="20"/>
               </w:rPr>
             </w:pPr>
+            <w:proofErr w:type="spellStart"/>
             <w:r>
               <w:rPr>
                 <w:rFonts w:ascii="Calibri" w:hAnsi="Calibri" w:cs="Calibri"/>
@@ -1987,6 +2282,7 @@
               </w:rPr>
               <w:t>OccO</w:t>
             </w:r>
+            <w:proofErr w:type="spellEnd"/>
           </w:p>
         </w:tc>
         <w:tc>
@@ -2124,16 +2420,7 @@
                   <w:sz w:val="20"/>
                   <w:szCs w:val="20"/>
                 </w:rPr>
-                <w:t>https://obi-ontology.org</w:t>
-              </w:r>
-              <w:r>
-                <w:rPr>
-                  <w:rStyle w:val="Hyperlink"/>
-                  <w:rFonts w:ascii="Calibri" w:hAnsi="Calibri" w:cs="Calibri"/>
-                  <w:sz w:val="20"/>
-                  <w:szCs w:val="20"/>
-                </w:rPr>
-                <w:t>/</w:t>
+                <w:t>https://obi-ontology.org/</w:t>
               </w:r>
             </w:hyperlink>
             <w:r>
@@ -2455,8 +2742,18 @@
                 <w:szCs w:val="20"/>
               </w:rPr>
               <w:lastRenderedPageBreak/>
-              <w:t>PO2/TransformON</w:t>
-            </w:r>
+              <w:t>PO2/</w:t>
+            </w:r>
+            <w:proofErr w:type="spellStart"/>
+            <w:r>
+              <w:rPr>
+                <w:rFonts w:ascii="Calibri" w:hAnsi="Calibri" w:cs="Calibri"/>
+                <w:sz w:val="20"/>
+                <w:szCs w:val="20"/>
+              </w:rPr>
+              <w:t>TransformON</w:t>
+            </w:r>
+            <w:proofErr w:type="spellEnd"/>
           </w:p>
         </w:tc>
         <w:tc>
@@ -2479,8 +2776,18 @@
                 <w:sz w:val="20"/>
                 <w:szCs w:val="20"/>
               </w:rPr>
-              <w:t>PO2/TransformON</w:t>
-            </w:r>
+              <w:t>PO2/</w:t>
+            </w:r>
+            <w:proofErr w:type="spellStart"/>
+            <w:r>
+              <w:rPr>
+                <w:rFonts w:ascii="Calibri" w:hAnsi="Calibri" w:cs="Calibri"/>
+                <w:sz w:val="20"/>
+                <w:szCs w:val="20"/>
+              </w:rPr>
+              <w:t>TransformON</w:t>
+            </w:r>
+            <w:proofErr w:type="spellEnd"/>
           </w:p>
         </w:tc>
         <w:tc>
@@ -2681,7 +2988,43 @@
                 <w:sz w:val="20"/>
                 <w:szCs w:val="20"/>
               </w:rPr>
-              <w:t xml:space="preserve">Uber-anatomy ontology </w:t>
+              <w:t>Uber-</w:t>
+            </w:r>
+            <w:proofErr w:type="spellStart"/>
+            <w:r>
+              <w:rPr>
+                <w:rFonts w:ascii="Calibri" w:hAnsi="Calibri" w:cs="Calibri"/>
+                <w:sz w:val="20"/>
+                <w:szCs w:val="20"/>
+              </w:rPr>
+              <w:t>anatomy</w:t>
+            </w:r>
+            <w:proofErr w:type="spellEnd"/>
+            <w:r>
+              <w:rPr>
+                <w:rFonts w:ascii="Calibri" w:hAnsi="Calibri" w:cs="Calibri"/>
+                <w:sz w:val="20"/>
+                <w:szCs w:val="20"/>
+              </w:rPr>
+              <w:t xml:space="preserve"> </w:t>
+            </w:r>
+            <w:proofErr w:type="spellStart"/>
+            <w:r>
+              <w:rPr>
+                <w:rFonts w:ascii="Calibri" w:hAnsi="Calibri" w:cs="Calibri"/>
+                <w:sz w:val="20"/>
+                <w:szCs w:val="20"/>
+              </w:rPr>
+              <w:t>ontology</w:t>
+            </w:r>
+            <w:proofErr w:type="spellEnd"/>
+            <w:r>
+              <w:rPr>
+                <w:rFonts w:ascii="Calibri" w:hAnsi="Calibri" w:cs="Calibri"/>
+                <w:sz w:val="20"/>
+                <w:szCs w:val="20"/>
+              </w:rPr>
+              <w:t xml:space="preserve"> </w:t>
             </w:r>
           </w:p>
         </w:tc>
@@ -2940,7 +3283,23 @@
           <w:rFonts w:ascii="Calibri" w:hAnsi="Calibri" w:cs="Calibri"/>
           <w:lang w:val="en-US"/>
         </w:rPr>
-        <w:t xml:space="preserve"> A list of additional ontologies judged useful to implement SuMSO.</w:t>
+        <w:t xml:space="preserve"> A list of additional ontologies judged useful to implement </w:t>
+      </w:r>
+      <w:proofErr w:type="spellStart"/>
+      <w:r>
+        <w:rPr>
+          <w:rFonts w:ascii="Calibri" w:hAnsi="Calibri" w:cs="Calibri"/>
+          <w:lang w:val="en-US"/>
+        </w:rPr>
+        <w:t>SuMSO</w:t>
+      </w:r>
+      <w:proofErr w:type="spellEnd"/>
+      <w:r>
+        <w:rPr>
+          <w:rFonts w:ascii="Calibri" w:hAnsi="Calibri" w:cs="Calibri"/>
+          <w:lang w:val="en-US"/>
+        </w:rPr>
+        <w:t>.</w:t>
       </w:r>
     </w:p>
     <w:tbl>
@@ -3062,7 +3421,25 @@
                 <w:sz w:val="20"/>
                 <w:szCs w:val="20"/>
               </w:rPr>
-              <w:t>AGROVOC Multilingual Thesaurus</w:t>
+              <w:t xml:space="preserve">AGROVOC </w:t>
+            </w:r>
+            <w:proofErr w:type="spellStart"/>
+            <w:r>
+              <w:rPr>
+                <w:rFonts w:ascii="Calibri" w:hAnsi="Calibri" w:cs="Calibri"/>
+                <w:sz w:val="20"/>
+                <w:szCs w:val="20"/>
+              </w:rPr>
+              <w:t>Multilingual</w:t>
+            </w:r>
+            <w:proofErr w:type="spellEnd"/>
+            <w:r>
+              <w:rPr>
+                <w:rFonts w:ascii="Calibri" w:hAnsi="Calibri" w:cs="Calibri"/>
+                <w:sz w:val="20"/>
+                <w:szCs w:val="20"/>
+              </w:rPr>
+              <w:t xml:space="preserve"> Thesaurus</w:t>
             </w:r>
           </w:p>
         </w:tc>
@@ -3405,14 +3782,34 @@
                 <w:lang w:val="en-US"/>
               </w:rPr>
             </w:pPr>
-            <w:r>
-              <w:rPr>
-                <w:rFonts w:ascii="Calibri" w:hAnsi="Calibri" w:cs="Calibri"/>
-                <w:sz w:val="20"/>
-                <w:szCs w:val="20"/>
-              </w:rPr>
-              <w:t>Ecosystem ontology</w:t>
-            </w:r>
+            <w:proofErr w:type="spellStart"/>
+            <w:r>
+              <w:rPr>
+                <w:rFonts w:ascii="Calibri" w:hAnsi="Calibri" w:cs="Calibri"/>
+                <w:sz w:val="20"/>
+                <w:szCs w:val="20"/>
+              </w:rPr>
+              <w:t>Ecosystem</w:t>
+            </w:r>
+            <w:proofErr w:type="spellEnd"/>
+            <w:r>
+              <w:rPr>
+                <w:rFonts w:ascii="Calibri" w:hAnsi="Calibri" w:cs="Calibri"/>
+                <w:sz w:val="20"/>
+                <w:szCs w:val="20"/>
+              </w:rPr>
+              <w:t xml:space="preserve"> </w:t>
+            </w:r>
+            <w:proofErr w:type="spellStart"/>
+            <w:r>
+              <w:rPr>
+                <w:rFonts w:ascii="Calibri" w:hAnsi="Calibri" w:cs="Calibri"/>
+                <w:sz w:val="20"/>
+                <w:szCs w:val="20"/>
+              </w:rPr>
+              <w:t>ontology</w:t>
+            </w:r>
+            <w:proofErr w:type="spellEnd"/>
           </w:p>
         </w:tc>
         <w:tc>
@@ -3511,8 +3908,36 @@
                 <w:sz w:val="20"/>
                 <w:szCs w:val="20"/>
               </w:rPr>
-              <w:t>Environment Exposure Ontology</w:t>
-            </w:r>
+              <w:t xml:space="preserve">Environment </w:t>
+            </w:r>
+            <w:proofErr w:type="spellStart"/>
+            <w:r>
+              <w:rPr>
+                <w:rFonts w:ascii="Calibri" w:hAnsi="Calibri" w:cs="Calibri"/>
+                <w:sz w:val="20"/>
+                <w:szCs w:val="20"/>
+              </w:rPr>
+              <w:t>Exposure</w:t>
+            </w:r>
+            <w:proofErr w:type="spellEnd"/>
+            <w:r>
+              <w:rPr>
+                <w:rFonts w:ascii="Calibri" w:hAnsi="Calibri" w:cs="Calibri"/>
+                <w:sz w:val="20"/>
+                <w:szCs w:val="20"/>
+              </w:rPr>
+              <w:t xml:space="preserve"> </w:t>
+            </w:r>
+            <w:proofErr w:type="spellStart"/>
+            <w:r>
+              <w:rPr>
+                <w:rFonts w:ascii="Calibri" w:hAnsi="Calibri" w:cs="Calibri"/>
+                <w:sz w:val="20"/>
+                <w:szCs w:val="20"/>
+              </w:rPr>
+              <w:t>Ontology</w:t>
+            </w:r>
+            <w:proofErr w:type="spellEnd"/>
           </w:p>
         </w:tc>
         <w:tc>
@@ -3605,14 +4030,34 @@
                 <w:lang w:val="en-US"/>
               </w:rPr>
             </w:pPr>
-            <w:r>
-              <w:rPr>
-                <w:rFonts w:ascii="Calibri" w:hAnsi="Calibri" w:cs="Calibri"/>
-                <w:sz w:val="20"/>
-                <w:szCs w:val="20"/>
-              </w:rPr>
-              <w:t>Exposure Ontology</w:t>
-            </w:r>
+            <w:proofErr w:type="spellStart"/>
+            <w:r>
+              <w:rPr>
+                <w:rFonts w:ascii="Calibri" w:hAnsi="Calibri" w:cs="Calibri"/>
+                <w:sz w:val="20"/>
+                <w:szCs w:val="20"/>
+              </w:rPr>
+              <w:t>Exposure</w:t>
+            </w:r>
+            <w:proofErr w:type="spellEnd"/>
+            <w:r>
+              <w:rPr>
+                <w:rFonts w:ascii="Calibri" w:hAnsi="Calibri" w:cs="Calibri"/>
+                <w:sz w:val="20"/>
+                <w:szCs w:val="20"/>
+              </w:rPr>
+              <w:t xml:space="preserve"> </w:t>
+            </w:r>
+            <w:proofErr w:type="spellStart"/>
+            <w:r>
+              <w:rPr>
+                <w:rFonts w:ascii="Calibri" w:hAnsi="Calibri" w:cs="Calibri"/>
+                <w:sz w:val="20"/>
+                <w:szCs w:val="20"/>
+              </w:rPr>
+              <w:t>Ontology</w:t>
+            </w:r>
+            <w:proofErr w:type="spellEnd"/>
           </w:p>
         </w:tc>
         <w:tc>
@@ -3628,6 +4073,7 @@
                 <w:lang w:val="en-US"/>
               </w:rPr>
             </w:pPr>
+            <w:proofErr w:type="spellStart"/>
             <w:r>
               <w:rPr>
                 <w:rFonts w:ascii="Calibri" w:hAnsi="Calibri" w:cs="Calibri"/>
@@ -3636,6 +4082,7 @@
               </w:rPr>
               <w:t>ExO</w:t>
             </w:r>
+            <w:proofErr w:type="spellEnd"/>
           </w:p>
         </w:tc>
         <w:tc>
@@ -3705,13 +4152,59 @@
                 <w:lang w:val="en-US"/>
               </w:rPr>
             </w:pPr>
-            <w:r>
-              <w:rPr>
-                <w:rFonts w:ascii="Calibri" w:hAnsi="Calibri" w:cs="Calibri"/>
-                <w:sz w:val="20"/>
-                <w:szCs w:val="20"/>
-              </w:rPr>
-              <w:t>GEneral Multilingual Environmental Thesaurus</w:t>
+            <w:proofErr w:type="spellStart"/>
+            <w:r>
+              <w:rPr>
+                <w:rFonts w:ascii="Calibri" w:hAnsi="Calibri" w:cs="Calibri"/>
+                <w:sz w:val="20"/>
+                <w:szCs w:val="20"/>
+              </w:rPr>
+              <w:t>GEneral</w:t>
+            </w:r>
+            <w:proofErr w:type="spellEnd"/>
+            <w:r>
+              <w:rPr>
+                <w:rFonts w:ascii="Calibri" w:hAnsi="Calibri" w:cs="Calibri"/>
+                <w:sz w:val="20"/>
+                <w:szCs w:val="20"/>
+              </w:rPr>
+              <w:t xml:space="preserve"> </w:t>
+            </w:r>
+            <w:proofErr w:type="spellStart"/>
+            <w:r>
+              <w:rPr>
+                <w:rFonts w:ascii="Calibri" w:hAnsi="Calibri" w:cs="Calibri"/>
+                <w:sz w:val="20"/>
+                <w:szCs w:val="20"/>
+              </w:rPr>
+              <w:t>Multilingual</w:t>
+            </w:r>
+            <w:proofErr w:type="spellEnd"/>
+            <w:r>
+              <w:rPr>
+                <w:rFonts w:ascii="Calibri" w:hAnsi="Calibri" w:cs="Calibri"/>
+                <w:sz w:val="20"/>
+                <w:szCs w:val="20"/>
+              </w:rPr>
+              <w:t xml:space="preserve"> </w:t>
+            </w:r>
+            <w:proofErr w:type="spellStart"/>
+            <w:r>
+              <w:rPr>
+                <w:rFonts w:ascii="Calibri" w:hAnsi="Calibri" w:cs="Calibri"/>
+                <w:sz w:val="20"/>
+                <w:szCs w:val="20"/>
+              </w:rPr>
+              <w:t>Environmental</w:t>
+            </w:r>
+            <w:proofErr w:type="spellEnd"/>
+            <w:r>
+              <w:rPr>
+                <w:rFonts w:ascii="Calibri" w:hAnsi="Calibri" w:cs="Calibri"/>
+                <w:sz w:val="20"/>
+                <w:szCs w:val="20"/>
+              </w:rPr>
+              <w:t xml:space="preserve"> Thesaurus</w:t>
             </w:r>
           </w:p>
         </w:tc>
@@ -3805,14 +4298,34 @@
                 <w:lang w:val="en-US"/>
               </w:rPr>
             </w:pPr>
-            <w:r>
-              <w:rPr>
-                <w:rFonts w:ascii="Calibri" w:hAnsi="Calibri" w:cs="Calibri"/>
-                <w:sz w:val="20"/>
-                <w:szCs w:val="20"/>
-              </w:rPr>
-              <w:t>Livestock Ontologies</w:t>
-            </w:r>
+            <w:proofErr w:type="spellStart"/>
+            <w:r>
+              <w:rPr>
+                <w:rFonts w:ascii="Calibri" w:hAnsi="Calibri" w:cs="Calibri"/>
+                <w:sz w:val="20"/>
+                <w:szCs w:val="20"/>
+              </w:rPr>
+              <w:t>Livestock</w:t>
+            </w:r>
+            <w:proofErr w:type="spellEnd"/>
+            <w:r>
+              <w:rPr>
+                <w:rFonts w:ascii="Calibri" w:hAnsi="Calibri" w:cs="Calibri"/>
+                <w:sz w:val="20"/>
+                <w:szCs w:val="20"/>
+              </w:rPr>
+              <w:t xml:space="preserve"> </w:t>
+            </w:r>
+            <w:proofErr w:type="spellStart"/>
+            <w:r>
+              <w:rPr>
+                <w:rFonts w:ascii="Calibri" w:hAnsi="Calibri" w:cs="Calibri"/>
+                <w:sz w:val="20"/>
+                <w:szCs w:val="20"/>
+              </w:rPr>
+              <w:t>Ontologies</w:t>
+            </w:r>
+            <w:proofErr w:type="spellEnd"/>
           </w:p>
         </w:tc>
         <w:tc>
@@ -4009,7 +4522,27 @@
                 <w:szCs w:val="20"/>
                 <w:lang w:val="en-US"/>
               </w:rPr>
-              <w:t>Ontologies from the Behavioural and Social Sciences Ontology (BSSO) Foundry</w:t>
+              <w:t xml:space="preserve">Ontologies from the </w:t>
+            </w:r>
+            <w:proofErr w:type="spellStart"/>
+            <w:r>
+              <w:rPr>
+                <w:rFonts w:ascii="Calibri" w:hAnsi="Calibri" w:cs="Calibri"/>
+                <w:sz w:val="20"/>
+                <w:szCs w:val="20"/>
+                <w:lang w:val="en-US"/>
+              </w:rPr>
+              <w:t>Behavioural</w:t>
+            </w:r>
+            <w:proofErr w:type="spellEnd"/>
+            <w:r>
+              <w:rPr>
+                <w:rFonts w:ascii="Calibri" w:hAnsi="Calibri" w:cs="Calibri"/>
+                <w:sz w:val="20"/>
+                <w:szCs w:val="20"/>
+                <w:lang w:val="en-US"/>
+              </w:rPr>
+              <w:t xml:space="preserve"> and Social Sciences Ontology (BSSO) Foundry</w:t>
             </w:r>
           </w:p>
         </w:tc>
@@ -4098,14 +4631,34 @@
                 <w:szCs w:val="20"/>
               </w:rPr>
             </w:pPr>
-            <w:r>
-              <w:rPr>
-                <w:rFonts w:ascii="Calibri" w:hAnsi="Calibri" w:cs="Calibri"/>
-                <w:sz w:val="20"/>
-                <w:szCs w:val="20"/>
-              </w:rPr>
-              <w:t>Pesticide Ontology</w:t>
-            </w:r>
+            <w:proofErr w:type="spellStart"/>
+            <w:r>
+              <w:rPr>
+                <w:rFonts w:ascii="Calibri" w:hAnsi="Calibri" w:cs="Calibri"/>
+                <w:sz w:val="20"/>
+                <w:szCs w:val="20"/>
+              </w:rPr>
+              <w:t>Pesticide</w:t>
+            </w:r>
+            <w:proofErr w:type="spellEnd"/>
+            <w:r>
+              <w:rPr>
+                <w:rFonts w:ascii="Calibri" w:hAnsi="Calibri" w:cs="Calibri"/>
+                <w:sz w:val="20"/>
+                <w:szCs w:val="20"/>
+              </w:rPr>
+              <w:t xml:space="preserve"> </w:t>
+            </w:r>
+            <w:proofErr w:type="spellStart"/>
+            <w:r>
+              <w:rPr>
+                <w:rFonts w:ascii="Calibri" w:hAnsi="Calibri" w:cs="Calibri"/>
+                <w:sz w:val="20"/>
+                <w:szCs w:val="20"/>
+              </w:rPr>
+              <w:t>Ontology</w:t>
+            </w:r>
+            <w:proofErr w:type="spellEnd"/>
           </w:p>
         </w:tc>
         <w:tc>
@@ -4120,6 +4673,7 @@
                 <w:szCs w:val="20"/>
               </w:rPr>
             </w:pPr>
+            <w:proofErr w:type="spellStart"/>
             <w:r>
               <w:rPr>
                 <w:rFonts w:ascii="Calibri" w:hAnsi="Calibri" w:cs="Calibri"/>
@@ -4128,6 +4682,7 @@
               </w:rPr>
               <w:t>PestOn</w:t>
             </w:r>
+            <w:proofErr w:type="spellEnd"/>
           </w:p>
         </w:tc>
         <w:tc>
@@ -4200,8 +4755,18 @@
                 <w:sz w:val="20"/>
                 <w:szCs w:val="20"/>
               </w:rPr>
-              <w:t>Plant Ontology</w:t>
-            </w:r>
+              <w:t xml:space="preserve">Plant </w:t>
+            </w:r>
+            <w:proofErr w:type="spellStart"/>
+            <w:r>
+              <w:rPr>
+                <w:rFonts w:ascii="Calibri" w:hAnsi="Calibri" w:cs="Calibri"/>
+                <w:sz w:val="20"/>
+                <w:szCs w:val="20"/>
+              </w:rPr>
+              <w:t>Ontology</w:t>
+            </w:r>
+            <w:proofErr w:type="spellEnd"/>
           </w:p>
         </w:tc>
         <w:tc>
@@ -4295,8 +4860,18 @@
                 <w:sz w:val="20"/>
                 <w:szCs w:val="20"/>
               </w:rPr>
-              <w:t>POLARISC Ontologies</w:t>
-            </w:r>
+              <w:t xml:space="preserve">POLARISC </w:t>
+            </w:r>
+            <w:proofErr w:type="spellStart"/>
+            <w:r>
+              <w:rPr>
+                <w:rFonts w:ascii="Calibri" w:hAnsi="Calibri" w:cs="Calibri"/>
+                <w:sz w:val="20"/>
+                <w:szCs w:val="20"/>
+              </w:rPr>
+              <w:t>Ontologies</w:t>
+            </w:r>
+            <w:proofErr w:type="spellEnd"/>
           </w:p>
         </w:tc>
         <w:tc>
@@ -4384,6 +4959,7 @@
                 <w:szCs w:val="20"/>
               </w:rPr>
             </w:pPr>
+            <w:proofErr w:type="spellStart"/>
             <w:r>
               <w:rPr>
                 <w:rFonts w:ascii="Calibri" w:hAnsi="Calibri" w:cs="Calibri"/>
@@ -4391,8 +4967,27 @@
                 <w:szCs w:val="20"/>
               </w:rPr>
               <w:lastRenderedPageBreak/>
-              <w:t>Population and Community Ontology</w:t>
-            </w:r>
+              <w:t>Population</w:t>
+            </w:r>
+            <w:proofErr w:type="spellEnd"/>
+            <w:r>
+              <w:rPr>
+                <w:rFonts w:ascii="Calibri" w:hAnsi="Calibri" w:cs="Calibri"/>
+                <w:sz w:val="20"/>
+                <w:szCs w:val="20"/>
+              </w:rPr>
+              <w:t xml:space="preserve"> and Community </w:t>
+            </w:r>
+            <w:proofErr w:type="spellStart"/>
+            <w:r>
+              <w:rPr>
+                <w:rFonts w:ascii="Calibri" w:hAnsi="Calibri" w:cs="Calibri"/>
+                <w:sz w:val="20"/>
+                <w:szCs w:val="20"/>
+              </w:rPr>
+              <w:t>Ontology</w:t>
+            </w:r>
+            <w:proofErr w:type="spellEnd"/>
           </w:p>
         </w:tc>
         <w:tc>
@@ -4431,6 +5026,7 @@
               </w:rPr>
             </w:pPr>
             <w:hyperlink r:id="rId41" w:tgtFrame="_blank" w:history="1">
+              <w:proofErr w:type="spellStart"/>
               <w:r>
                 <w:rPr>
                   <w:rStyle w:val="Hyperlink"/>
@@ -4438,7 +5034,17 @@
                   <w:sz w:val="20"/>
                   <w:szCs w:val="20"/>
                 </w:rPr>
-                <w:t>PopulationAndCommunityOntology · GitHub</w:t>
+                <w:t>PopulationAndCommunityOntology</w:t>
+              </w:r>
+              <w:proofErr w:type="spellEnd"/>
+              <w:r>
+                <w:rPr>
+                  <w:rStyle w:val="Hyperlink"/>
+                  <w:rFonts w:ascii="Calibri" w:hAnsi="Calibri" w:cs="Calibri"/>
+                  <w:sz w:val="20"/>
+                  <w:szCs w:val="20"/>
+                </w:rPr>
+                <w:t xml:space="preserve"> · GitHub</w:t>
               </w:r>
             </w:hyperlink>
           </w:p>
@@ -4577,14 +5183,34 @@
                 <w:szCs w:val="20"/>
               </w:rPr>
             </w:pPr>
-            <w:r>
-              <w:rPr>
-                <w:rFonts w:ascii="Calibri" w:hAnsi="Calibri" w:cs="Calibri"/>
-                <w:sz w:val="20"/>
-                <w:szCs w:val="20"/>
-              </w:rPr>
-              <w:t>Socio-economic Ontology</w:t>
-            </w:r>
+            <w:proofErr w:type="spellStart"/>
+            <w:r>
+              <w:rPr>
+                <w:rFonts w:ascii="Calibri" w:hAnsi="Calibri" w:cs="Calibri"/>
+                <w:sz w:val="20"/>
+                <w:szCs w:val="20"/>
+              </w:rPr>
+              <w:t>Socio-economic</w:t>
+            </w:r>
+            <w:proofErr w:type="spellEnd"/>
+            <w:r>
+              <w:rPr>
+                <w:rFonts w:ascii="Calibri" w:hAnsi="Calibri" w:cs="Calibri"/>
+                <w:sz w:val="20"/>
+                <w:szCs w:val="20"/>
+              </w:rPr>
+              <w:t xml:space="preserve"> </w:t>
+            </w:r>
+            <w:proofErr w:type="spellStart"/>
+            <w:r>
+              <w:rPr>
+                <w:rFonts w:ascii="Calibri" w:hAnsi="Calibri" w:cs="Calibri"/>
+                <w:sz w:val="20"/>
+                <w:szCs w:val="20"/>
+              </w:rPr>
+              <w:t>Ontology</w:t>
+            </w:r>
+            <w:proofErr w:type="spellEnd"/>
           </w:p>
         </w:tc>
         <w:tc>
@@ -4599,6 +5225,7 @@
                 <w:szCs w:val="20"/>
               </w:rPr>
             </w:pPr>
+            <w:proofErr w:type="spellStart"/>
             <w:r>
               <w:rPr>
                 <w:rFonts w:ascii="Calibri" w:hAnsi="Calibri" w:cs="Calibri"/>
@@ -4607,6 +5234,7 @@
               </w:rPr>
               <w:t>SEOnt</w:t>
             </w:r>
+            <w:proofErr w:type="spellEnd"/>
           </w:p>
         </w:tc>
         <w:tc>
@@ -4672,14 +5300,34 @@
                 <w:szCs w:val="20"/>
               </w:rPr>
             </w:pPr>
-            <w:r>
-              <w:rPr>
-                <w:rFonts w:ascii="Calibri" w:hAnsi="Calibri" w:cs="Calibri"/>
-                <w:sz w:val="20"/>
-                <w:szCs w:val="20"/>
-              </w:rPr>
-              <w:t>Soil Food Web Ontology</w:t>
-            </w:r>
+            <w:proofErr w:type="spellStart"/>
+            <w:r>
+              <w:rPr>
+                <w:rFonts w:ascii="Calibri" w:hAnsi="Calibri" w:cs="Calibri"/>
+                <w:sz w:val="20"/>
+                <w:szCs w:val="20"/>
+              </w:rPr>
+              <w:t>Soil</w:t>
+            </w:r>
+            <w:proofErr w:type="spellEnd"/>
+            <w:r>
+              <w:rPr>
+                <w:rFonts w:ascii="Calibri" w:hAnsi="Calibri" w:cs="Calibri"/>
+                <w:sz w:val="20"/>
+                <w:szCs w:val="20"/>
+              </w:rPr>
+              <w:t xml:space="preserve"> Food Web </w:t>
+            </w:r>
+            <w:proofErr w:type="spellStart"/>
+            <w:r>
+              <w:rPr>
+                <w:rFonts w:ascii="Calibri" w:hAnsi="Calibri" w:cs="Calibri"/>
+                <w:sz w:val="20"/>
+                <w:szCs w:val="20"/>
+              </w:rPr>
+              <w:t>Ontology</w:t>
+            </w:r>
+            <w:proofErr w:type="spellEnd"/>
           </w:p>
         </w:tc>
         <w:tc>
@@ -4894,8 +5542,18 @@
                 <w:sz w:val="20"/>
                 <w:szCs w:val="20"/>
               </w:rPr>
-              <w:t>SDC Ontology</w:t>
-            </w:r>
+              <w:t xml:space="preserve">SDC </w:t>
+            </w:r>
+            <w:proofErr w:type="spellStart"/>
+            <w:r>
+              <w:rPr>
+                <w:rFonts w:ascii="Calibri" w:hAnsi="Calibri" w:cs="Calibri"/>
+                <w:sz w:val="20"/>
+                <w:szCs w:val="20"/>
+              </w:rPr>
+              <w:t>Ontology</w:t>
+            </w:r>
+            <w:proofErr w:type="spellEnd"/>
           </w:p>
         </w:tc>
         <w:tc>
@@ -5161,8 +5819,18 @@
                 <w:sz w:val="20"/>
                 <w:szCs w:val="20"/>
               </w:rPr>
-              <w:t>Toronto Ontologies</w:t>
-            </w:r>
+              <w:t xml:space="preserve">Toronto </w:t>
+            </w:r>
+            <w:proofErr w:type="spellStart"/>
+            <w:r>
+              <w:rPr>
+                <w:rFonts w:ascii="Calibri" w:hAnsi="Calibri" w:cs="Calibri"/>
+                <w:sz w:val="20"/>
+                <w:szCs w:val="20"/>
+              </w:rPr>
+              <w:t>Ontologies</w:t>
+            </w:r>
+            <w:proofErr w:type="spellEnd"/>
           </w:p>
         </w:tc>
         <w:tc>

</xml_diff>